<commit_message>
A bit shitty still, but a final version nonetheless
</commit_message>
<xml_diff>
--- a/05_ResearchPlan/ResearchPlanv2.0.docx
+++ b/05_ResearchPlan/ResearchPlanv2.0.docx
@@ -8,157 +8,171 @@
         <w:bidi w:val="0"/>
         <w:jc w:val="both"/>
         <w:rPr>
+          <w:sz w:val="20"/>
+          <w:szCs w:val="20"/>
+          <w:u w:val="none"/>
+          <w:lang w:val="en-GB"/>
+        </w:rPr>
+      </w:pPr>
+      <w:r>
+        <w:rPr>
           <w:b/>
           <w:bCs/>
-          <w:sz w:val="24"/>
-          <w:szCs w:val="24"/>
-          <w:u w:val="single"/>
+          <w:sz w:val="20"/>
+          <w:szCs w:val="20"/>
+          <w:u w:val="none"/>
+          <w:lang w:val="en-GB"/>
+        </w:rPr>
+        <w:t>Research Plan</w:t>
+      </w:r>
+    </w:p>
+    <w:p>
+      <w:pPr>
+        <w:pStyle w:val="Normal"/>
+        <w:bidi w:val="0"/>
+        <w:jc w:val="both"/>
+        <w:rPr>
+          <w:sz w:val="20"/>
+          <w:szCs w:val="20"/>
+          <w:u w:val="none"/>
+          <w:lang w:val="en-GB"/>
+        </w:rPr>
+      </w:pPr>
+      <w:r>
+        <w:rPr>
+          <w:sz w:val="20"/>
+          <w:szCs w:val="20"/>
+          <w:u w:val="none"/>
+          <w:lang w:val="en-GB"/>
+        </w:rPr>
+      </w:r>
+    </w:p>
+    <w:p>
+      <w:pPr>
+        <w:pStyle w:val="BodyText"/>
+        <w:bidi w:val="0"/>
+        <w:jc w:val="both"/>
+        <w:rPr>
+          <w:sz w:val="20"/>
+          <w:szCs w:val="20"/>
+          <w:u w:val="none"/>
+          <w:lang w:val="en-GB"/>
+        </w:rPr>
+      </w:pPr>
+      <w:r>
+        <w:rPr>
+          <w:sz w:val="20"/>
+          <w:szCs w:val="20"/>
+          <w:u w:val="none"/>
+          <w:lang w:val="en-GB"/>
+        </w:rPr>
+        <w:t> </w:t>
+      </w:r>
+    </w:p>
+    <w:p>
+      <w:pPr>
+        <w:pStyle w:val="BodyText"/>
+        <w:jc w:val="both"/>
+        <w:rPr>
+          <w:sz w:val="20"/>
+          <w:szCs w:val="20"/>
+          <w:u w:val="none"/>
+        </w:rPr>
+      </w:pPr>
+      <w:r>
+        <w:rPr>
+          <w:sz w:val="20"/>
+          <w:szCs w:val="20"/>
+          <w:u w:val="none"/>
+        </w:rPr>
+        <w:t>The wave of decentralised innovation triggered by the introduction of Bitcoin and blockchain in 2009 promised to bring new solutions through the injection of a decentralised computation paradigm into well-known problems. My research focuses on some of these, namely, governance and electronic voting protocols, which were among the scientific areas that were expected to be influenced by the new approach. My doctoral research process has begun with an extensive literature survey on the evolution of academic e-voting proposals. This study revealed that the e-voting research community reacts quite rapidly to the introduction of new cryptographic techniques. If these display application potential in the e-voting context, their inclusion in new academic proposals happens rather quickly. From the first commercial encryption schemes up to smart contracts and distributed virtual machines, all these new technological advances found their way into an electronic voting academic proposal. All except for non-fungible tokens (NFTs), one of the latest and most popular of blockchain features. NFTs provide a trustworthy method to establish ownership relations in the blockchain using a secure and transparent mechanism. Pairing this with encryption techniques, NFTs also provide a privacy-preserving method to commit data to a blockchain via their metadata properties, making them particularly attractive to use as vote ballots in a decentralised e-voting proposal. Yet, so far, no academic proposals have been submitted exploring this approach to e-voting. NFTs were adopted very quickly by the blockchain research community, and there are many examples of NFT-based academic projects, just not in the e-voting context. As such, I intend to explore this research gap by reviewing and comparing existing NFT architectures and using them to develop a NFT-based e-voting proposal to evaluate the usefulness of this feature in the overall theme of blockchain-based voting systems.</w:t>
+      </w:r>
+    </w:p>
+    <w:p>
+      <w:pPr>
+        <w:pStyle w:val="Normal"/>
+        <w:bidi w:val="0"/>
+        <w:jc w:val="both"/>
+        <w:rPr>
+          <w:sz w:val="20"/>
+          <w:szCs w:val="20"/>
+          <w:u w:val="none"/>
+          <w:lang w:val="en-GB"/>
+        </w:rPr>
+      </w:pPr>
+      <w:r>
+        <w:rPr>
+          <w:sz w:val="20"/>
+          <w:szCs w:val="20"/>
+          <w:u w:val="none"/>
+          <w:lang w:val="en-GB"/>
+        </w:rPr>
+      </w:r>
+    </w:p>
+    <w:p>
+      <w:pPr>
+        <w:pStyle w:val="Normal"/>
+        <w:bidi w:val="0"/>
+        <w:jc w:val="both"/>
+        <w:rPr>
+          <w:sz w:val="20"/>
+          <w:szCs w:val="20"/>
+          <w:u w:val="none"/>
+          <w:lang w:val="en-GB"/>
         </w:rPr>
       </w:pPr>
       <w:r>
         <w:rPr>
           <w:b/>
           <w:bCs/>
-          <w:sz w:val="24"/>
-          <w:szCs w:val="24"/>
-          <w:u w:val="single"/>
-        </w:rPr>
-        <w:t>Research Plan</w:t>
-      </w:r>
-    </w:p>
-    <w:p>
-      <w:pPr>
-        <w:pStyle w:val="Normal"/>
-        <w:bidi w:val="0"/>
-        <w:jc w:val="both"/>
-        <w:rPr>
-          <w:sz w:val="24"/>
-          <w:szCs w:val="24"/>
-        </w:rPr>
-      </w:pPr>
-      <w:r>
-        <w:rPr>
-          <w:sz w:val="24"/>
-          <w:szCs w:val="24"/>
-        </w:rPr>
-      </w:r>
-    </w:p>
-    <w:p>
-      <w:pPr>
-        <w:pStyle w:val="Normal"/>
-        <w:bidi w:val="0"/>
-        <w:jc w:val="both"/>
-        <w:rPr>
-          <w:sz w:val="24"/>
-          <w:szCs w:val="24"/>
-        </w:rPr>
-      </w:pPr>
-      <w:r>
-        <w:rPr>
-          <w:sz w:val="24"/>
-          <w:szCs w:val="24"/>
-        </w:rPr>
-        <w:t>The wave of decentralised innovation triggered by the introduction of Bitcoin and blockchain in 2009 promised to bring new solutions through the injection of a decentralised computation paradigm into old problems. Governance and electronic voting methods were among the scientific areas that were expected to be influenced by the new approach, as well as being where my research interests currently lie. As such, I enrolled in a doctoral program in the area towards being able to pursue these interests in an organised and structured fashion. My doctoral research process begun with an extensive literature survey around the topic, which revealed a clear correlation between the introduction of technological advances that are passible to be useful in the e-voting context, and how these would be reflected in academic proposals some time after. This tendency was verifiable from the development of the first commercial encryption schemes up to the introduction of smart contracts and the blockchain virtual machines that run them.</w:t>
-      </w:r>
-    </w:p>
-    <w:p>
-      <w:pPr>
-        <w:pStyle w:val="Normal"/>
-        <w:bidi w:val="0"/>
-        <w:jc w:val="both"/>
-        <w:rPr>
-          <w:sz w:val="24"/>
-          <w:szCs w:val="24"/>
-        </w:rPr>
-      </w:pPr>
-      <w:r>
-        <w:rPr>
-          <w:sz w:val="24"/>
-          <w:szCs w:val="24"/>
-        </w:rPr>
-        <w:t xml:space="preserve">All except for Non-Fungible Tokens (NFTs), one of the latest and most popular of blockchain features. NFTs provide a clever method to establish ownership relations in the blockchain using a secure and transparent mechanism. Pairing this with encryption techniques, NFTs also provide a private method to add data to a blockchain via their metadata properties, which make them particularly attractive to use as vote ballots in a decentralised e-voting proposal. Yet, up to this point, no academic proposals were submitted exploring this approach to e-voting, nor even exploring the implementable side of this constructs. NFTs were adopted very quickly by the research community and there are many examples of NFT-based academic projects, just not in the e-voting context presently. </w:t>
-      </w:r>
-      <w:r>
-        <w:rPr>
-          <w:sz w:val="24"/>
-          <w:szCs w:val="24"/>
-        </w:rPr>
-        <w:t>As such, I intend to explore this research gap by exploring and comparing existing NFT architectures and use the these to develop a NFT-based e-voting proposal that can be use to infer the usefulness of this feature in the overall theme of blockchain voting systems.</w:t>
-      </w:r>
-    </w:p>
-    <w:p>
-      <w:pPr>
-        <w:pStyle w:val="Normal"/>
-        <w:bidi w:val="0"/>
-        <w:jc w:val="both"/>
-        <w:rPr>
-          <w:sz w:val="24"/>
-          <w:szCs w:val="24"/>
-        </w:rPr>
-      </w:pPr>
-      <w:r>
-        <w:rPr>
-          <w:sz w:val="24"/>
-          <w:szCs w:val="24"/>
-        </w:rPr>
-      </w:r>
-    </w:p>
-    <w:p>
-      <w:pPr>
-        <w:pStyle w:val="Normal"/>
-        <w:bidi w:val="0"/>
-        <w:jc w:val="both"/>
-        <w:rPr>
-          <w:b/>
-          <w:bCs/>
-          <w:sz w:val="24"/>
-          <w:szCs w:val="24"/>
-        </w:rPr>
-      </w:pPr>
-      <w:r>
-        <w:rPr>
-          <w:b/>
-          <w:bCs/>
-          <w:sz w:val="24"/>
-          <w:szCs w:val="24"/>
+          <w:sz w:val="20"/>
+          <w:szCs w:val="20"/>
+          <w:u w:val="none"/>
+          <w:lang w:val="en-GB"/>
         </w:rPr>
         <w:t>Collaboration with the University of Surrey</w:t>
       </w:r>
     </w:p>
     <w:p>
       <w:pPr>
-        <w:pStyle w:val="Normal"/>
-        <w:bidi w:val="0"/>
-        <w:jc w:val="both"/>
-        <w:rPr>
-          <w:sz w:val="24"/>
-          <w:szCs w:val="24"/>
-        </w:rPr>
-      </w:pPr>
-      <w:r>
-        <w:rPr>
-          <w:sz w:val="24"/>
-          <w:szCs w:val="24"/>
-        </w:rPr>
-        <w:t>This doctoral program establishes a period of 6 months minimum to a maximum of one year where the doctoral research must be undertaken in collaboration with a foreign (non-Italian) university or research institution. I chose the University of Surrey for this purpose due to a prior successful research collaboration. My advisor team in Pisa as also collaborated with Surrey in several activities in the past related with blockchain research, as well as my own very positive past experiences residing and working within the United Kingdom. If agreed, the expectation is to start this collaboration by February 2025. I’m planning to have a NFT architectural comparison article ready for submission by that time, so I expect to use the bulk of this period to continue and finalise the development of the NFT-based e-voting system, proceed to the experimental results phase. The expectation is to publish an article detailing this proposal, supported with experimental data as well.</w:t>
-      </w:r>
-    </w:p>
-    <w:p>
-      <w:pPr>
-        <w:pStyle w:val="Normal"/>
-        <w:bidi w:val="0"/>
-        <w:jc w:val="both"/>
-        <w:rPr>
-          <w:sz w:val="24"/>
-          <w:szCs w:val="24"/>
-        </w:rPr>
-      </w:pPr>
-      <w:r>
-        <w:rPr>
-          <w:sz w:val="24"/>
-          <w:szCs w:val="24"/>
-        </w:rPr>
-        <w:t>The idea is to make this collaboration opportunity as reciprocal as possible. During that period I’m also expecting to collaborate with any research opportunity from the faculty consistent with the main context of my research focus.</w:t>
+        <w:pStyle w:val="BodyText"/>
+        <w:bidi w:val="0"/>
+        <w:jc w:val="both"/>
+        <w:rPr>
+          <w:sz w:val="20"/>
+          <w:szCs w:val="20"/>
+          <w:u w:val="none"/>
+          <w:lang w:val="en-GB"/>
+        </w:rPr>
+      </w:pPr>
+      <w:r>
+        <w:rPr>
+          <w:sz w:val="20"/>
+          <w:szCs w:val="20"/>
+          <w:u w:val="none"/>
+          <w:lang w:val="en-GB"/>
+        </w:rPr>
+        <w:t> </w:t>
+      </w:r>
+    </w:p>
+    <w:p>
+      <w:pPr>
+        <w:pStyle w:val="BodyText"/>
+        <w:spacing w:before="0" w:after="140"/>
+        <w:jc w:val="both"/>
+        <w:rPr>
+          <w:sz w:val="20"/>
+          <w:szCs w:val="20"/>
+          <w:u w:val="none"/>
+        </w:rPr>
+      </w:pPr>
+      <w:r>
+        <w:rPr>
+          <w:sz w:val="20"/>
+          <w:szCs w:val="20"/>
+          <w:u w:val="none"/>
+        </w:rPr>
+        <w:t>My doctoral program establishes a period of 6 months minimum to a maximum of one year where the doctoral research must be undertaken abroad, hosted by a foreign (non-Italian) university or research institution. I originally met some faculty from the University of Surrey during a prior research collaboration. My advisor team in Pisa has also collaborated with Surrey in several activities in the past related to blockchain research. I can also draw from my own very positive past experiences residing and working within the United Kingdom. Most important of all, the University of Surrey is a perfect fit for my PhD research topic, as it hosts the Surrey Centre for Cyber Security, a renowed centre for electronic voting-related research, among other relevant areas, such as privacy and authentication, trusted computing and systems, and security verification, all areas that overlap significantly with my main research topic. If agreed, the expectation is to start this collaboration in February 2025. I’m planning to have a NFT architectural comparison article ready for submission by that time, so I expect to use the bulk of this period to continue and finalise the development of a NFT-based e-voting system, to later proceed to the experimental results phase. The expectation is to publish a critical article detailing this proposal, supported by an experimental evaluation. I do hope to make this collaboration opportunity as reciprocal and open as possible. During this period, I’m also expecting to collaborate on research opportunities from the faculty adjacent to the main context of my research.</w:t>
       </w:r>
     </w:p>
     <w:sectPr>
@@ -168,6 +182,7 @@
       <w:pgNumType w:fmt="decimal"/>
       <w:formProt w:val="false"/>
       <w:textDirection w:val="lrTb"/>
+      <w:docGrid w:type="default" w:linePitch="100" w:charSpace="0"/>
     </w:sectPr>
   </w:body>
 </w:document>
@@ -187,7 +202,6 @@
     </w:rPrDefault>
     <w:pPrDefault>
       <w:pPr>
-        <w:widowControl/>
         <w:suppressAutoHyphens w:val="true"/>
       </w:pPr>
     </w:pPrDefault>
@@ -197,7 +211,10 @@
     <w:qFormat/>
     <w:pPr>
       <w:widowControl/>
+      <w:suppressAutoHyphens w:val="true"/>
       <w:bidi w:val="0"/>
+      <w:spacing w:before="0" w:after="0"/>
+      <w:jc w:val="start"/>
     </w:pPr>
     <w:rPr>
       <w:rFonts w:ascii="Liberation Serif" w:hAnsi="Liberation Serif" w:eastAsia="Noto Serif CJK SC" w:cs="Noto Sans Devanagari"/>

</xml_diff>

<commit_message>
Tables ready, text needs work
</commit_message>
<xml_diff>
--- a/05_ResearchPlan/ResearchPlanv2.0.docx
+++ b/05_ResearchPlan/ResearchPlanv2.0.docx
@@ -85,7 +85,119 @@
           <w:szCs w:val="20"/>
           <w:u w:val="none"/>
         </w:rPr>
-        <w:t>The wave of decentralised innovation triggered by the introduction of Bitcoin and blockchain in 2009 promised to bring new solutions through the injection of a decentralised computation paradigm into well-known problems. My research focuses on some of these, namely, governance and electronic voting protocols, which were among the scientific areas that were expected to be influenced by the new approach. My doctoral research process has begun with an extensive literature survey on the evolution of academic e-voting proposals. This study revealed that the e-voting research community reacts quite rapidly to the introduction of new cryptographic techniques. If these display application potential in the e-voting context, their inclusion in new academic proposals happens rather quickly. From the first commercial encryption schemes up to smart contracts and distributed virtual machines, all these new technological advances found their way into an electronic voting academic proposal. All except for non-fungible tokens (NFTs), one of the latest and most popular of blockchain features. NFTs provide a trustworthy method to establish ownership relations in the blockchain using a secure and transparent mechanism. Pairing this with encryption techniques, NFTs also provide a privacy-preserving method to commit data to a blockchain via their metadata properties, making them particularly attractive to use as vote ballots in a decentralised e-voting proposal. Yet, so far, no academic proposals have been submitted exploring this approach to e-voting. NFTs were adopted very quickly by the blockchain research community, and there are many examples of NFT-based academic projects, just not in the e-voting context. As such, I intend to explore this research gap by reviewing and comparing existing NFT architectures and using them to develop a NFT-based e-voting proposal to evaluate the usefulness of this feature in the overall theme of blockchain-based voting systems.</w:t>
+        <w:t xml:space="preserve">The wave of decentralised innovation triggered by the introduction of Bitcoin and blockchain in 2009 promised to bring new solutions through the injection of a decentralised computation paradigm into well-known problems. My research focuses on some of these, namely, governance and electronic voting protocols, which </w:t>
+      </w:r>
+      <w:r>
+        <w:rPr>
+          <w:sz w:val="20"/>
+          <w:szCs w:val="20"/>
+          <w:u w:val="none"/>
+        </w:rPr>
+        <w:t>are</w:t>
+      </w:r>
+      <w:r>
+        <w:rPr>
+          <w:sz w:val="20"/>
+          <w:szCs w:val="20"/>
+          <w:u w:val="none"/>
+        </w:rPr>
+        <w:t xml:space="preserve"> among the scientific areas that were expected to be influenced by th</w:t>
+      </w:r>
+      <w:r>
+        <w:rPr>
+          <w:sz w:val="20"/>
+          <w:szCs w:val="20"/>
+          <w:u w:val="none"/>
+        </w:rPr>
+        <w:t>is novel</w:t>
+      </w:r>
+      <w:r>
+        <w:rPr>
+          <w:sz w:val="20"/>
+          <w:szCs w:val="20"/>
+          <w:u w:val="none"/>
+        </w:rPr>
+        <w:t xml:space="preserve"> approach. My doctoral research </w:t>
+      </w:r>
+      <w:r>
+        <w:rPr>
+          <w:sz w:val="20"/>
+          <w:szCs w:val="20"/>
+          <w:u w:val="none"/>
+        </w:rPr>
+        <w:t>journey</w:t>
+      </w:r>
+      <w:r>
+        <w:rPr>
+          <w:sz w:val="20"/>
+          <w:szCs w:val="20"/>
+          <w:u w:val="none"/>
+        </w:rPr>
+        <w:t xml:space="preserve"> has begun with an extensive literature survey on the evolution of academic e-voting proposals. This study revealed that the e-voting research community reacts quite rapidly to the introduction of new cryptographic techniques. If these display application potential in the e-voting context, their inclusion in new academic proposals happens rather quickly. From the first commercial encryption schemes up to smart contracts and distributed virtual machines, all these new technological advances found their way into electronic voting academic proposal</w:t>
+      </w:r>
+      <w:r>
+        <w:rPr>
+          <w:sz w:val="20"/>
+          <w:szCs w:val="20"/>
+          <w:u w:val="none"/>
+        </w:rPr>
+        <w:t>s</w:t>
+      </w:r>
+      <w:r>
+        <w:rPr>
+          <w:sz w:val="20"/>
+          <w:szCs w:val="20"/>
+          <w:u w:val="none"/>
+        </w:rPr>
+        <w:t xml:space="preserve">. All except for non-fungible tokens (NFTs), one of the latest and most popular of blockchain features. NFTs provide a trustworthy method to establish ownership relations in the blockchain using a secure and transparent mechanism. Pairing this with encryption techniques, NFTs also provide a privacy-preserving method </w:t>
+      </w:r>
+      <w:r>
+        <w:rPr>
+          <w:sz w:val="20"/>
+          <w:szCs w:val="20"/>
+          <w:u w:val="none"/>
+        </w:rPr>
+        <w:t>for commiting information</w:t>
+      </w:r>
+      <w:r>
+        <w:rPr>
+          <w:sz w:val="20"/>
+          <w:szCs w:val="20"/>
+          <w:u w:val="none"/>
+        </w:rPr>
+        <w:t xml:space="preserve"> to a blockchain via their metadata properties, making them particularly attractive to use as vote ballots in a decentralised e-voting p</w:t>
+      </w:r>
+      <w:r>
+        <w:rPr>
+          <w:sz w:val="20"/>
+          <w:szCs w:val="20"/>
+          <w:u w:val="none"/>
+        </w:rPr>
+        <w:t>latform</w:t>
+      </w:r>
+      <w:r>
+        <w:rPr>
+          <w:sz w:val="20"/>
+          <w:szCs w:val="20"/>
+          <w:u w:val="none"/>
+        </w:rPr>
+        <w:t>. Yet, so far, no academic proposals have been submitted exploring this approach to e-voting. NFTs were adopted very quickly by the blockchain research community, and there are many examples of NFT-based academic projects, just not in the e-voting context. As such, I intend to explore this research gap by reviewing and comparing existing NFT architectures and using them to develop a</w:t>
+      </w:r>
+      <w:r>
+        <w:rPr>
+          <w:sz w:val="20"/>
+          <w:szCs w:val="20"/>
+          <w:u w:val="none"/>
+        </w:rPr>
+        <w:t>n</w:t>
+      </w:r>
+      <w:r>
+        <w:rPr>
+          <w:sz w:val="20"/>
+          <w:szCs w:val="20"/>
+          <w:u w:val="none"/>
+        </w:rPr>
+        <w:t xml:space="preserve"> NFT-based e-voting proposal to evaluate the usefulness of this feature in the overall theme of blockchain-based voting systems.</w:t>
       </w:r>
     </w:p>
     <w:p>
@@ -172,7 +284,119 @@
           <w:szCs w:val="20"/>
           <w:u w:val="none"/>
         </w:rPr>
-        <w:t>My doctoral program establishes a period of 6 months minimum to a maximum of one year where the doctoral research must be undertaken abroad, hosted by a foreign (non-Italian) university or research institution. I originally met some faculty from the University of Surrey during a prior research collaboration. My advisor team in Pisa has also collaborated with Surrey in several activities in the past related to blockchain research. I can also draw from my own very positive past experiences residing and working within the United Kingdom. Most important of all, the University of Surrey is a perfect fit for my PhD research topic, as it hosts the Surrey Centre for Cyber Security, a renowed centre for electronic voting-related research, among other relevant areas, such as privacy and authentication, trusted computing and systems, and security verification, all areas that overlap significantly with my main research topic. If agreed, the expectation is to start this collaboration in February 2025. I’m planning to have a NFT architectural comparison article ready for submission by that time, so I expect to use the bulk of this period to continue and finalise the development of a NFT-based e-voting system, to later proceed to the experimental results phase. The expectation is to publish a critical article detailing this proposal, supported by an experimental evaluation. I do hope to make this collaboration opportunity as reciprocal and open as possible. During this period, I’m also expecting to collaborate on research opportunities from the faculty adjacent to the main context of my research.</w:t>
+        <w:t xml:space="preserve">My doctoral program establishes a period </w:t>
+      </w:r>
+      <w:r>
+        <w:rPr>
+          <w:sz w:val="20"/>
+          <w:szCs w:val="20"/>
+          <w:u w:val="none"/>
+        </w:rPr>
+        <w:t>(from a</w:t>
+      </w:r>
+      <w:r>
+        <w:rPr>
+          <w:sz w:val="20"/>
+          <w:szCs w:val="20"/>
+          <w:u w:val="none"/>
+        </w:rPr>
+        <w:t xml:space="preserve"> minimum </w:t>
+      </w:r>
+      <w:r>
+        <w:rPr>
+          <w:sz w:val="20"/>
+          <w:szCs w:val="20"/>
+          <w:u w:val="none"/>
+        </w:rPr>
+        <w:t xml:space="preserve">of 6 months </w:t>
+      </w:r>
+      <w:r>
+        <w:rPr>
+          <w:sz w:val="20"/>
+          <w:szCs w:val="20"/>
+          <w:u w:val="none"/>
+        </w:rPr>
+        <w:t>to a maximum of one year</w:t>
+      </w:r>
+      <w:r>
+        <w:rPr>
+          <w:sz w:val="20"/>
+          <w:szCs w:val="20"/>
+          <w:u w:val="none"/>
+        </w:rPr>
+        <w:t>)</w:t>
+      </w:r>
+      <w:r>
+        <w:rPr>
+          <w:sz w:val="20"/>
+          <w:szCs w:val="20"/>
+          <w:u w:val="none"/>
+        </w:rPr>
+        <w:t xml:space="preserve"> where the doctoral research must be undertaken abroad, hosted by a foreign (non-Italian) university or research institution. I originally met some faculty </w:t>
+      </w:r>
+      <w:r>
+        <w:rPr>
+          <w:sz w:val="20"/>
+          <w:szCs w:val="20"/>
+          <w:u w:val="none"/>
+        </w:rPr>
+        <w:t xml:space="preserve">members </w:t>
+      </w:r>
+      <w:r>
+        <w:rPr>
+          <w:sz w:val="20"/>
+          <w:szCs w:val="20"/>
+          <w:u w:val="none"/>
+        </w:rPr>
+        <w:t xml:space="preserve">from the University of Surrey during a prior research collaboration </w:t>
+      </w:r>
+      <w:r>
+        <w:rPr>
+          <w:sz w:val="20"/>
+          <w:szCs w:val="20"/>
+          <w:u w:val="none"/>
+        </w:rPr>
+        <w:t>on the “Transition Guardian” line of research</w:t>
+      </w:r>
+      <w:r>
+        <w:rPr>
+          <w:sz w:val="20"/>
+          <w:szCs w:val="20"/>
+          <w:u w:val="none"/>
+        </w:rPr>
+        <w:t>. My advisor team in Pisa has also collaborated with Surrey in several activities in the past related to blockchain research. I can also draw from my own very positive past experiences residing and working within the United Kingdom. Most important of all, the University of Surrey is a perfect fit for my PhD research topic, as it hosts the Surrey Centre for Cyber Security, a renowned centre for electronic voting-related research, among other relevant areas, such as privacy and authentication, trusted computing and systems, and security verification, all areas that overlap significantly with my main research topic. If agreed, the expectation is to start this collaboration in February 2025. I’m planning to have a</w:t>
+      </w:r>
+      <w:r>
+        <w:rPr>
+          <w:sz w:val="20"/>
+          <w:szCs w:val="20"/>
+          <w:u w:val="none"/>
+        </w:rPr>
+        <w:t>n</w:t>
+      </w:r>
+      <w:r>
+        <w:rPr>
+          <w:sz w:val="20"/>
+          <w:szCs w:val="20"/>
+          <w:u w:val="none"/>
+        </w:rPr>
+        <w:t xml:space="preserve"> NFT architectural comparison article ready for submission by that time, so I expect to use the bulk of this period to continue and finalise the development of a</w:t>
+      </w:r>
+      <w:r>
+        <w:rPr>
+          <w:sz w:val="20"/>
+          <w:szCs w:val="20"/>
+          <w:u w:val="none"/>
+        </w:rPr>
+        <w:t>n</w:t>
+      </w:r>
+      <w:r>
+        <w:rPr>
+          <w:sz w:val="20"/>
+          <w:szCs w:val="20"/>
+          <w:u w:val="none"/>
+        </w:rPr>
+        <w:t xml:space="preserve"> NFT-based e-voting system, to later proceed to the experimental results phase. The expectation is to publish a critical article detailing this proposal, supported by an experimental evaluation. I do hope to make this collaboration opportunity as reciprocal and open as possible. During this period, I’m also expecting to collaborate on research opportunities from the faculty adjacent to the main context of my research.</w:t>
       </w:r>
     </w:p>
     <w:sectPr>

</xml_diff>